<commit_message>
Cambios solicitados por el cliente
</commit_message>
<xml_diff>
--- a/Administracion de Proyectos/Lecciones Aprendidas.docx
+++ b/Administracion de Proyectos/Lecciones Aprendidas.docx
@@ -385,7 +385,7 @@
                 <w:sz w:val="22"/>
                 <w:szCs w:val="22"/>
               </w:rPr>
-              <w:t>Se dejó claro las posibilidades actuales del equipo de trabajo según los recursos disponibles.</w:t>
+              <w:t xml:space="preserve">Se dejó claro las posibilidades actuales del equipo de trabajo según los recursos </w:t>
             </w:r>
             <w:r>
               <w:rPr>
@@ -394,7 +394,7 @@
                 <w:sz w:val="22"/>
                 <w:szCs w:val="22"/>
               </w:rPr>
-              <w:t>.</w:t>
+              <w:t>disponibles.</w:t>
             </w:r>
           </w:p>
         </w:tc>

</xml_diff>